<commit_message>
prompt issue with teacher name
</commit_message>
<xml_diff>
--- a/Data/Skillers Academy Kallur info word.docx
+++ b/Data/Skillers Academy Kallur info word.docx
@@ -9,13 +9,31 @@
           <w:bCs/>
         </w:rPr>
       </w:pPr>
-      <w:r>
-        <w:rPr>
-          <w:b/>
-          <w:bCs/>
-        </w:rPr>
-        <w:t>Skillers Academy – Kallur</w:t>
-      </w:r>
+      <w:proofErr w:type="spellStart"/>
+      <w:r>
+        <w:rPr>
+          <w:b/>
+          <w:bCs/>
+        </w:rPr>
+        <w:t>Skillers</w:t>
+      </w:r>
+      <w:proofErr w:type="spellEnd"/>
+      <w:r>
+        <w:rPr>
+          <w:b/>
+          <w:bCs/>
+        </w:rPr>
+        <w:t xml:space="preserve"> Academy – </w:t>
+      </w:r>
+      <w:proofErr w:type="spellStart"/>
+      <w:r>
+        <w:rPr>
+          <w:b/>
+          <w:bCs/>
+        </w:rPr>
+        <w:t>Kallur</w:t>
+      </w:r>
+      <w:proofErr w:type="spellEnd"/>
     </w:p>
     <w:p>
       <w:pPr>
@@ -53,12 +71,37 @@
           <w:bCs/>
         </w:rPr>
       </w:pPr>
-      <w:r>
-        <w:rPr>
-          <w:b/>
-          <w:bCs/>
-        </w:rPr>
-        <w:t>Skillers Academy, Kallur, is bringing world-class Data Science training online for students in the United States, directly from our hometown. Through our learn-while-working approach, guided by experienced industry professionals, students are fully equipped to secure high-paying software jobs globally.</w:t>
+      <w:proofErr w:type="spellStart"/>
+      <w:r>
+        <w:rPr>
+          <w:b/>
+          <w:bCs/>
+        </w:rPr>
+        <w:t>Skillers</w:t>
+      </w:r>
+      <w:proofErr w:type="spellEnd"/>
+      <w:r>
+        <w:rPr>
+          <w:b/>
+          <w:bCs/>
+        </w:rPr>
+        <w:t xml:space="preserve"> Academy, </w:t>
+      </w:r>
+      <w:proofErr w:type="spellStart"/>
+      <w:r>
+        <w:rPr>
+          <w:b/>
+          <w:bCs/>
+        </w:rPr>
+        <w:t>Kallur</w:t>
+      </w:r>
+      <w:proofErr w:type="spellEnd"/>
+      <w:r>
+        <w:rPr>
+          <w:b/>
+          <w:bCs/>
+        </w:rPr>
+        <w:t>, is bringing world-class Data Science training online for students in the United States, directly from our hometown. Through our learn-while-working approach, guided by experienced industry professionals, students are fully equipped to secure high-paying software jobs globally.</w:t>
       </w:r>
     </w:p>
     <w:p>
@@ -113,7 +156,35 @@
           <w:b/>
           <w:bCs/>
         </w:rPr>
-        <w:t xml:space="preserve"> About the Trainer – Mr. Krishna (Owner: Maruthi Rao)</w:t>
+        <w:t xml:space="preserve"> About the Trainer</w:t>
+      </w:r>
+      <w:r>
+        <w:rPr>
+          <w:b/>
+          <w:bCs/>
+        </w:rPr>
+        <w:t>, lecturer</w:t>
+      </w:r>
+      <w:r>
+        <w:rPr>
+          <w:b/>
+          <w:bCs/>
+        </w:rPr>
+        <w:t xml:space="preserve"> </w:t>
+      </w:r>
+      <w:r>
+        <w:rPr>
+          <w:b/>
+          <w:bCs/>
+        </w:rPr>
+        <w:t>or teacher</w:t>
+      </w:r>
+      <w:r>
+        <w:rPr>
+          <w:b/>
+          <w:bCs/>
+        </w:rPr>
+        <w:t>– Mr. Krishna (Owner: Maruthi Rao)</w:t>
       </w:r>
     </w:p>
     <w:p>
@@ -303,7 +374,23 @@
           <w:b/>
           <w:bCs/>
         </w:rPr>
-        <w:t xml:space="preserve"> Why Choose Skillers Academy?</w:t>
+        <w:t xml:space="preserve"> Why Choose </w:t>
+      </w:r>
+      <w:proofErr w:type="spellStart"/>
+      <w:r>
+        <w:rPr>
+          <w:b/>
+          <w:bCs/>
+        </w:rPr>
+        <w:t>Skillers</w:t>
+      </w:r>
+      <w:proofErr w:type="spellEnd"/>
+      <w:r>
+        <w:rPr>
+          <w:b/>
+          <w:bCs/>
+        </w:rPr>
+        <w:t xml:space="preserve"> Academy?</w:t>
       </w:r>
     </w:p>
     <w:p>
@@ -508,22 +595,54 @@
           <w:bCs/>
         </w:rPr>
         <w:lastRenderedPageBreak/>
-        <w:t>Mission: Train 100 job-ready candidates from rural and nearby regions including Nirmal, Nizamabad, Bhainsa, Adilabad (Telangana), and Nanded (Maharashtra)</w:t>
-      </w:r>
-    </w:p>
-    <w:p>
-      <w:pPr>
-        <w:rPr>
-          <w:b/>
-          <w:bCs/>
-        </w:rPr>
-      </w:pPr>
-      <w:r>
-        <w:rPr>
-          <w:b/>
-          <w:bCs/>
-        </w:rPr>
-        <w:t>At Skillers Academy, you can master Statistics, Mathematics, English, Software Engineering, and Soft Skills. While job placement depends on individual effort, we provide:</w:t>
+        <w:t xml:space="preserve">Mission: Train 100 job-ready candidates from rural and nearby regions including Nirmal, Nizamabad, </w:t>
+      </w:r>
+      <w:proofErr w:type="spellStart"/>
+      <w:r>
+        <w:rPr>
+          <w:b/>
+          <w:bCs/>
+        </w:rPr>
+        <w:t>Bhainsa</w:t>
+      </w:r>
+      <w:proofErr w:type="spellEnd"/>
+      <w:r>
+        <w:rPr>
+          <w:b/>
+          <w:bCs/>
+        </w:rPr>
+        <w:t>, Adilabad (Telangana), and Nanded (Maharashtra)</w:t>
+      </w:r>
+    </w:p>
+    <w:p>
+      <w:pPr>
+        <w:rPr>
+          <w:b/>
+          <w:bCs/>
+        </w:rPr>
+      </w:pPr>
+      <w:r>
+        <w:rPr>
+          <w:b/>
+          <w:bCs/>
+        </w:rPr>
+        <w:t xml:space="preserve">At </w:t>
+      </w:r>
+      <w:proofErr w:type="spellStart"/>
+      <w:r>
+        <w:rPr>
+          <w:b/>
+          <w:bCs/>
+        </w:rPr>
+        <w:t>Skillers</w:t>
+      </w:r>
+      <w:proofErr w:type="spellEnd"/>
+      <w:r>
+        <w:rPr>
+          <w:b/>
+          <w:bCs/>
+        </w:rPr>
+        <w:t xml:space="preserve"> Academy, you can master Statistics, Mathematics, English, Software Engineering, and Soft Skills. While job placement depends on individual effort, we provide:</w:t>
       </w:r>
     </w:p>
     <w:p>
@@ -820,7 +939,55 @@
           <w:b/>
           <w:bCs/>
         </w:rPr>
-        <w:t>Address: 5-20, Opposite Kallur Power Station, Kallur Village, NH 61 Nirmal-Bhainsa Road, Kuntala Mandal, Nirmal District, Telangana, India – 504109</w:t>
+        <w:t xml:space="preserve">Address: 5-20, Opposite </w:t>
+      </w:r>
+      <w:proofErr w:type="spellStart"/>
+      <w:r>
+        <w:rPr>
+          <w:b/>
+          <w:bCs/>
+        </w:rPr>
+        <w:t>Kallur</w:t>
+      </w:r>
+      <w:proofErr w:type="spellEnd"/>
+      <w:r>
+        <w:rPr>
+          <w:b/>
+          <w:bCs/>
+        </w:rPr>
+        <w:t xml:space="preserve"> Power Station, </w:t>
+      </w:r>
+      <w:proofErr w:type="spellStart"/>
+      <w:r>
+        <w:rPr>
+          <w:b/>
+          <w:bCs/>
+        </w:rPr>
+        <w:t>Kallur</w:t>
+      </w:r>
+      <w:proofErr w:type="spellEnd"/>
+      <w:r>
+        <w:rPr>
+          <w:b/>
+          <w:bCs/>
+        </w:rPr>
+        <w:t xml:space="preserve"> Village, NH 61 Nirmal-</w:t>
+      </w:r>
+      <w:proofErr w:type="spellStart"/>
+      <w:r>
+        <w:rPr>
+          <w:b/>
+          <w:bCs/>
+        </w:rPr>
+        <w:t>Bhainsa</w:t>
+      </w:r>
+      <w:proofErr w:type="spellEnd"/>
+      <w:r>
+        <w:rPr>
+          <w:b/>
+          <w:bCs/>
+        </w:rPr>
+        <w:t xml:space="preserve"> Road, Kuntala Mandal, Nirmal District, Telangana, India – 504109</w:t>
       </w:r>
       <w:r>
         <w:rPr>

</xml_diff>